<commit_message>
Upload lab report of scenario 5 - WMI Worm
</commit_message>
<xml_diff>
--- a/Lab report template.docx
+++ b/Lab report template.docx
@@ -4,7 +4,7 @@
   <w:body>
     <w:p>
       <w:pPr>
-        <w:pStyle w:val="a3"/>
+        <w:pStyle w:val="a"/>
         <w:bidi/>
         <w:rPr>
           <w:rFonts w:ascii="David" w:hAnsi="David" w:cs="David"/>
@@ -18,7 +18,23 @@
           <w:color w:val="6E90A0" w:themeColor="text2" w:themeTint="99"/>
           <w:rtl/>
         </w:rPr>
-        <w:t xml:space="preserve">דו"ח מעבדה- תרחיש </w:t>
+        <w:t>דו"ח מעבדה</w:t>
+      </w:r>
+      <w:r>
+        <w:rPr>
+          <w:rFonts w:ascii="David" w:hAnsi="David" w:cs="David" w:hint="cs"/>
+          <w:color w:val="6E90A0" w:themeColor="text2" w:themeTint="99"/>
+          <w:rtl/>
+        </w:rPr>
+        <w:t xml:space="preserve"> </w:t>
+      </w:r>
+      <w:r>
+        <w:rPr>
+          <w:rFonts w:ascii="David" w:hAnsi="David" w:cs="David"/>
+          <w:color w:val="6E90A0" w:themeColor="text2" w:themeTint="99"/>
+          <w:rtl/>
+        </w:rPr>
+        <w:t xml:space="preserve">- תרחיש </w:t>
       </w:r>
       <w:r>
         <w:rPr>
@@ -35,96 +51,94 @@
           <w:rtl/>
         </w:rPr>
         <w:t>__</w:t>
+      </w:r>
+    </w:p>
+    <w:p>
+      <w:pPr>
+        <w:pStyle w:val="Heading1"/>
+        <w:bidi/>
+        <w:rPr>
+          <w:rFonts w:ascii="David" w:hAnsi="David" w:cs="David"/>
+          <w:sz w:val="28"/>
+          <w:szCs w:val="28"/>
+          <w:u w:val="single"/>
+          <w:rtl/>
+        </w:rPr>
+      </w:pPr>
+      <w:r>
+        <w:rPr>
+          <w:rFonts w:ascii="David" w:hAnsi="David" w:cs="David"/>
+          <w:sz w:val="26"/>
+          <w:szCs w:val="26"/>
+          <w:rtl/>
+        </w:rPr>
+        <w:t>פ</w:t>
+      </w:r>
+      <w:r>
+        <w:rPr>
+          <w:rFonts w:ascii="David" w:hAnsi="David" w:cs="David"/>
+          <w:sz w:val="28"/>
+          <w:szCs w:val="28"/>
+          <w:rtl/>
+        </w:rPr>
+        <w:t>רטים:</w:t>
+      </w:r>
+      <w:r>
+        <w:rPr>
+          <w:rFonts w:ascii="David" w:hAnsi="David" w:cs="David"/>
+          <w:sz w:val="28"/>
+          <w:szCs w:val="28"/>
+          <w:rtl/>
+        </w:rPr>
+        <w:tab/>
+      </w:r>
+      <w:r>
+        <w:rPr>
+          <w:rFonts w:ascii="David" w:hAnsi="David" w:cs="David"/>
+          <w:sz w:val="28"/>
+          <w:szCs w:val="28"/>
+          <w:rtl/>
+        </w:rPr>
+        <w:tab/>
+      </w:r>
+    </w:p>
+    <w:p>
+      <w:pPr>
+        <w:bidi/>
+        <w:jc w:val="both"/>
+        <w:rPr>
+          <w:rFonts w:ascii="David" w:hAnsi="David" w:cs="David"/>
+          <w:sz w:val="28"/>
+          <w:szCs w:val="28"/>
+          <w:rtl/>
+          <w:lang w:val="he-IL"/>
+        </w:rPr>
+      </w:pPr>
+      <w:r>
+        <w:rPr>
+          <w:rFonts w:ascii="David" w:hAnsi="David" w:cs="David" w:hint="cs"/>
+          <w:sz w:val="28"/>
+          <w:szCs w:val="28"/>
+          <w:rtl/>
+          <w:lang w:val="he-IL"/>
+        </w:rPr>
+        <w:t>מגיש:</w:t>
+      </w:r>
+      <w:r>
+        <w:rPr>
+          <w:rFonts w:ascii="David" w:hAnsi="David" w:cs="David" w:hint="cs"/>
+          <w:sz w:val="28"/>
+          <w:szCs w:val="28"/>
+          <w:rtl/>
+          <w:lang w:val="he-IL"/>
+        </w:rPr>
+        <w:t xml:space="preserve"> דביר ברזילי</w:t>
       </w:r>
       <w:bookmarkStart w:id="0" w:name="_GoBack"/>
       <w:bookmarkEnd w:id="0"/>
     </w:p>
     <w:p>
       <w:pPr>
-        <w:pStyle w:val="1"/>
-        <w:bidi/>
-        <w:rPr>
-          <w:rFonts w:ascii="David" w:hAnsi="David" w:cs="David"/>
-          <w:sz w:val="28"/>
-          <w:szCs w:val="28"/>
-          <w:u w:val="single"/>
-        </w:rPr>
-      </w:pPr>
-      <w:r>
-        <w:rPr>
-          <w:rFonts w:ascii="David" w:hAnsi="David" w:cs="David"/>
-          <w:sz w:val="26"/>
-          <w:szCs w:val="26"/>
-          <w:rtl/>
-        </w:rPr>
-        <w:t>פ</w:t>
-      </w:r>
-      <w:r>
-        <w:rPr>
-          <w:rFonts w:ascii="David" w:hAnsi="David" w:cs="David"/>
-          <w:sz w:val="28"/>
-          <w:szCs w:val="28"/>
-          <w:rtl/>
-        </w:rPr>
-        <w:t>רטים:</w:t>
-      </w:r>
-      <w:r>
-        <w:rPr>
-          <w:rFonts w:ascii="David" w:hAnsi="David" w:cs="David"/>
-          <w:sz w:val="28"/>
-          <w:szCs w:val="28"/>
-          <w:rtl/>
-        </w:rPr>
-        <w:tab/>
-      </w:r>
-      <w:r>
-        <w:rPr>
-          <w:rFonts w:ascii="David" w:hAnsi="David" w:cs="David"/>
-          <w:sz w:val="28"/>
-          <w:szCs w:val="28"/>
-          <w:rtl/>
-        </w:rPr>
-        <w:tab/>
-      </w:r>
-    </w:p>
-    <w:p>
-      <w:pPr>
-        <w:bidi/>
-        <w:jc w:val="both"/>
-        <w:rPr>
-          <w:rFonts w:ascii="David" w:hAnsi="David" w:cs="David"/>
-          <w:sz w:val="28"/>
-          <w:szCs w:val="28"/>
-          <w:rtl/>
-          <w:lang w:val="he-IL"/>
-        </w:rPr>
-      </w:pPr>
-    </w:p>
-    <w:p>
-      <w:pPr>
-        <w:bidi/>
-        <w:jc w:val="both"/>
-        <w:rPr>
-          <w:rFonts w:ascii="David" w:hAnsi="David" w:cs="David"/>
-          <w:sz w:val="28"/>
-          <w:szCs w:val="28"/>
-          <w:rtl/>
-          <w:lang w:val="he-IL"/>
-        </w:rPr>
-      </w:pPr>
-      <w:r>
-        <w:rPr>
-          <w:rFonts w:ascii="David" w:hAnsi="David" w:cs="David" w:hint="cs"/>
-          <w:sz w:val="28"/>
-          <w:szCs w:val="28"/>
-          <w:rtl/>
-          <w:lang w:val="he-IL"/>
-        </w:rPr>
-        <w:t>מגיש:</w:t>
-      </w:r>
-    </w:p>
-    <w:p>
-      <w:pPr>
         <w:bidi/>
         <w:jc w:val="both"/>
         <w:rPr>
@@ -171,20 +185,7 @@
     </w:p>
     <w:p>
       <w:pPr>
-        <w:bidi/>
-        <w:jc w:val="both"/>
-        <w:rPr>
-          <w:rFonts w:ascii="David" w:hAnsi="David" w:cs="David"/>
-          <w:sz w:val="28"/>
-          <w:szCs w:val="28"/>
-          <w:rtl/>
-          <w:lang w:val="he-IL"/>
-        </w:rPr>
-      </w:pPr>
-    </w:p>
-    <w:p>
-      <w:pPr>
-        <w:pStyle w:val="1"/>
+        <w:pStyle w:val="Heading1"/>
         <w:bidi/>
         <w:jc w:val="both"/>
         <w:rPr>
@@ -216,7 +217,7 @@
     </w:p>
     <w:p>
       <w:pPr>
-        <w:pStyle w:val="1"/>
+        <w:pStyle w:val="Heading1"/>
         <w:bidi/>
         <w:jc w:val="both"/>
         <w:rPr>
@@ -248,7 +249,7 @@
     </w:p>
     <w:p>
       <w:pPr>
-        <w:pStyle w:val="1"/>
+        <w:pStyle w:val="Heading1"/>
         <w:bidi/>
         <w:jc w:val="both"/>
         <w:rPr>
@@ -280,7 +281,7 @@
     </w:p>
     <w:p>
       <w:pPr>
-        <w:pStyle w:val="1"/>
+        <w:pStyle w:val="Heading1"/>
         <w:bidi/>
         <w:jc w:val="both"/>
         <w:rPr>
@@ -301,7 +302,6 @@
     </w:p>
     <w:p>
       <w:pPr>
-        <w:pStyle w:val="af5"/>
         <w:bidi/>
         <w:rPr>
           <w:rFonts w:ascii="David" w:hAnsi="David" w:cs="David"/>
@@ -313,7 +313,7 @@
     </w:p>
     <w:p>
       <w:pPr>
-        <w:pStyle w:val="1"/>
+        <w:pStyle w:val="Heading1"/>
         <w:bidi/>
         <w:jc w:val="both"/>
         <w:rPr>
@@ -334,9 +334,7 @@
     </w:p>
     <w:p>
       <w:pPr>
-        <w:pStyle w:val="af5"/>
         <w:bidi/>
-        <w:ind w:left="1080"/>
         <w:rPr>
           <w:rFonts w:ascii="David" w:hAnsi="David" w:cs="David"/>
           <w:sz w:val="28"/>
@@ -347,7 +345,7 @@
     </w:p>
     <w:p>
       <w:pPr>
-        <w:pStyle w:val="1"/>
+        <w:pStyle w:val="Heading1"/>
         <w:bidi/>
         <w:jc w:val="both"/>
         <w:rPr>
@@ -368,7 +366,6 @@
     </w:p>
     <w:p>
       <w:pPr>
-        <w:pStyle w:val="af5"/>
         <w:bidi/>
         <w:rPr>
           <w:rFonts w:ascii="David" w:hAnsi="David" w:cs="David"/>
@@ -380,7 +377,7 @@
     </w:p>
     <w:p>
       <w:pPr>
-        <w:pStyle w:val="1"/>
+        <w:pStyle w:val="Heading1"/>
         <w:bidi/>
         <w:jc w:val="both"/>
         <w:rPr>
@@ -401,7 +398,6 @@
     </w:p>
     <w:p>
       <w:pPr>
-        <w:pStyle w:val="af5"/>
         <w:bidi/>
         <w:rPr>
           <w:rFonts w:ascii="David" w:hAnsi="David" w:cs="David"/>
@@ -413,7 +409,7 @@
     </w:p>
     <w:p>
       <w:pPr>
-        <w:pStyle w:val="1"/>
+        <w:pStyle w:val="Heading1"/>
         <w:bidi/>
         <w:jc w:val="both"/>
         <w:rPr>
@@ -422,7 +418,6 @@
           <w:szCs w:val="28"/>
         </w:rPr>
       </w:pPr>
-      <w:proofErr w:type="spellStart"/>
       <w:r>
         <w:rPr>
           <w:rFonts w:ascii="David" w:hAnsi="David" w:cs="David"/>
@@ -430,34 +425,12 @@
           <w:szCs w:val="28"/>
           <w:rtl/>
         </w:rPr>
-        <w:t>חוסרים</w:t>
-      </w:r>
-      <w:proofErr w:type="spellEnd"/>
-      <w:r>
-        <w:rPr>
-          <w:rFonts w:ascii="David" w:hAnsi="David" w:cs="David"/>
-          <w:sz w:val="28"/>
-          <w:szCs w:val="28"/>
-          <w:rtl/>
-        </w:rPr>
-        <w:t>/קשיים</w:t>
+        <w:lastRenderedPageBreak/>
+        <w:t>חוסרים/קשיים</w:t>
       </w:r>
     </w:p>
     <w:p>
       <w:pPr>
-        <w:pStyle w:val="af5"/>
-        <w:bidi/>
-        <w:rPr>
-          <w:rFonts w:ascii="David" w:hAnsi="David" w:cs="David"/>
-          <w:sz w:val="28"/>
-          <w:szCs w:val="28"/>
-          <w:rtl/>
-        </w:rPr>
-      </w:pPr>
-    </w:p>
-    <w:p>
-      <w:pPr>
-        <w:pStyle w:val="af5"/>
         <w:bidi/>
         <w:rPr>
           <w:rFonts w:ascii="David" w:hAnsi="David" w:cs="David"/>
@@ -1699,7 +1672,7 @@
     <w:lsdException w:name="List Table 6 Colorful Accent 6" w:uiPriority="51"/>
     <w:lsdException w:name="List Table 7 Colorful Accent 6" w:uiPriority="52"/>
   </w:latentStyles>
-  <w:style w:type="paragraph" w:default="1" w:styleId="a">
+  <w:style w:type="paragraph" w:default="1" w:styleId="Normal">
     <w:name w:val="Normal"/>
     <w:qFormat/>
     <w:rsid w:val="00DE1B50"/>
@@ -1707,11 +1680,11 @@
       <w:rFonts w:ascii="Tahoma" w:eastAsia="Tahoma" w:hAnsi="Tahoma" w:cs="Tahoma"/>
     </w:rPr>
   </w:style>
-  <w:style w:type="paragraph" w:styleId="1">
+  <w:style w:type="paragraph" w:styleId="Heading1">
     <w:name w:val="heading 1"/>
-    <w:basedOn w:val="a"/>
-    <w:next w:val="a"/>
-    <w:link w:val="10"/>
+    <w:basedOn w:val="Normal"/>
+    <w:next w:val="Normal"/>
+    <w:link w:val="Heading1Char"/>
     <w:uiPriority w:val="9"/>
     <w:qFormat/>
     <w:rsid w:val="00C515B1"/>
@@ -1730,11 +1703,11 @@
       <w:szCs w:val="32"/>
     </w:rPr>
   </w:style>
-  <w:style w:type="paragraph" w:styleId="2">
+  <w:style w:type="paragraph" w:styleId="Heading2">
     <w:name w:val="heading 2"/>
-    <w:basedOn w:val="a"/>
-    <w:next w:val="a"/>
-    <w:link w:val="20"/>
+    <w:basedOn w:val="Normal"/>
+    <w:next w:val="Normal"/>
+    <w:link w:val="Heading2Char"/>
     <w:uiPriority w:val="9"/>
     <w:semiHidden/>
     <w:unhideWhenUsed/>
@@ -1752,11 +1725,11 @@
       <w:szCs w:val="28"/>
     </w:rPr>
   </w:style>
-  <w:style w:type="paragraph" w:styleId="3">
+  <w:style w:type="paragraph" w:styleId="Heading3">
     <w:name w:val="heading 3"/>
-    <w:basedOn w:val="a"/>
-    <w:next w:val="a"/>
-    <w:link w:val="30"/>
+    <w:basedOn w:val="Normal"/>
+    <w:next w:val="Normal"/>
+    <w:link w:val="Heading3Char"/>
     <w:uiPriority w:val="9"/>
     <w:semiHidden/>
     <w:unhideWhenUsed/>
@@ -1774,11 +1747,11 @@
       <w:szCs w:val="26"/>
     </w:rPr>
   </w:style>
-  <w:style w:type="paragraph" w:styleId="4">
+  <w:style w:type="paragraph" w:styleId="Heading4">
     <w:name w:val="heading 4"/>
-    <w:basedOn w:val="a"/>
-    <w:next w:val="a"/>
-    <w:link w:val="40"/>
+    <w:basedOn w:val="Normal"/>
+    <w:next w:val="Normal"/>
+    <w:link w:val="Heading4Char"/>
     <w:uiPriority w:val="9"/>
     <w:semiHidden/>
     <w:unhideWhenUsed/>
@@ -1795,11 +1768,11 @@
       <w:szCs w:val="24"/>
     </w:rPr>
   </w:style>
-  <w:style w:type="paragraph" w:styleId="5">
+  <w:style w:type="paragraph" w:styleId="Heading5">
     <w:name w:val="heading 5"/>
-    <w:basedOn w:val="a"/>
-    <w:next w:val="a"/>
-    <w:link w:val="50"/>
+    <w:basedOn w:val="Normal"/>
+    <w:next w:val="Normal"/>
+    <w:link w:val="Heading5Char"/>
     <w:uiPriority w:val="9"/>
     <w:semiHidden/>
     <w:unhideWhenUsed/>
@@ -1818,11 +1791,11 @@
       <w:szCs w:val="22"/>
     </w:rPr>
   </w:style>
-  <w:style w:type="paragraph" w:styleId="6">
+  <w:style w:type="paragraph" w:styleId="Heading6">
     <w:name w:val="heading 6"/>
-    <w:basedOn w:val="a"/>
-    <w:next w:val="a"/>
-    <w:link w:val="60"/>
+    <w:basedOn w:val="Normal"/>
+    <w:next w:val="Normal"/>
+    <w:link w:val="Heading6Char"/>
     <w:uiPriority w:val="9"/>
     <w:semiHidden/>
     <w:unhideWhenUsed/>
@@ -1838,11 +1811,11 @@
       <w:color w:val="595959" w:themeColor="text1" w:themeTint="A6"/>
     </w:rPr>
   </w:style>
-  <w:style w:type="paragraph" w:styleId="7">
+  <w:style w:type="paragraph" w:styleId="Heading7">
     <w:name w:val="heading 7"/>
-    <w:basedOn w:val="a"/>
-    <w:next w:val="a"/>
-    <w:link w:val="70"/>
+    <w:basedOn w:val="Normal"/>
+    <w:next w:val="Normal"/>
+    <w:link w:val="Heading7Char"/>
     <w:uiPriority w:val="9"/>
     <w:semiHidden/>
     <w:unhideWhenUsed/>
@@ -1860,11 +1833,11 @@
       <w:color w:val="595959" w:themeColor="text1" w:themeTint="A6"/>
     </w:rPr>
   </w:style>
-  <w:style w:type="paragraph" w:styleId="8">
+  <w:style w:type="paragraph" w:styleId="Heading8">
     <w:name w:val="heading 8"/>
-    <w:basedOn w:val="a"/>
-    <w:next w:val="a"/>
-    <w:link w:val="80"/>
+    <w:basedOn w:val="Normal"/>
+    <w:next w:val="Normal"/>
+    <w:link w:val="Heading8Char"/>
     <w:uiPriority w:val="9"/>
     <w:semiHidden/>
     <w:unhideWhenUsed/>
@@ -1881,11 +1854,11 @@
       <w:color w:val="595959" w:themeColor="text1" w:themeTint="A6"/>
     </w:rPr>
   </w:style>
-  <w:style w:type="paragraph" w:styleId="9">
+  <w:style w:type="paragraph" w:styleId="Heading9">
     <w:name w:val="heading 9"/>
-    <w:basedOn w:val="a"/>
-    <w:next w:val="a"/>
-    <w:link w:val="90"/>
+    <w:basedOn w:val="Normal"/>
+    <w:next w:val="Normal"/>
+    <w:link w:val="Heading9Char"/>
     <w:uiPriority w:val="9"/>
     <w:semiHidden/>
     <w:unhideWhenUsed/>
@@ -1904,13 +1877,13 @@
       <w:color w:val="595959" w:themeColor="text1" w:themeTint="A6"/>
     </w:rPr>
   </w:style>
-  <w:style w:type="character" w:default="1" w:styleId="a0">
+  <w:style w:type="character" w:default="1" w:styleId="DefaultParagraphFont">
     <w:name w:val="Default Paragraph Font"/>
     <w:uiPriority w:val="1"/>
     <w:semiHidden/>
     <w:unhideWhenUsed/>
   </w:style>
-  <w:style w:type="table" w:default="1" w:styleId="a1">
+  <w:style w:type="table" w:default="1" w:styleId="TableNormal">
     <w:name w:val="Normal Table"/>
     <w:uiPriority w:val="99"/>
     <w:semiHidden/>
@@ -1925,17 +1898,17 @@
       </w:tblCellMar>
     </w:tblPr>
   </w:style>
-  <w:style w:type="numbering" w:default="1" w:styleId="a2">
+  <w:style w:type="numbering" w:default="1" w:styleId="NoList">
     <w:name w:val="No List"/>
     <w:uiPriority w:val="99"/>
     <w:semiHidden/>
     <w:unhideWhenUsed/>
   </w:style>
-  <w:style w:type="paragraph" w:customStyle="1" w:styleId="a3">
+  <w:style w:type="paragraph" w:customStyle="1" w:styleId="a">
     <w:name w:val="כותרת"/>
-    <w:basedOn w:val="a"/>
-    <w:next w:val="a"/>
-    <w:link w:val="a4"/>
+    <w:basedOn w:val="Normal"/>
+    <w:next w:val="Normal"/>
+    <w:link w:val="a0"/>
     <w:uiPriority w:val="10"/>
     <w:qFormat/>
     <w:rsid w:val="00C86D4A"/>
@@ -1950,10 +1923,10 @@
       <w:szCs w:val="64"/>
     </w:rPr>
   </w:style>
-  <w:style w:type="character" w:customStyle="1" w:styleId="a4">
+  <w:style w:type="character" w:customStyle="1" w:styleId="a0">
     <w:name w:val="תו כותרת"/>
-    <w:basedOn w:val="a0"/>
-    <w:link w:val="a3"/>
+    <w:basedOn w:val="DefaultParagraphFont"/>
+    <w:link w:val="a"/>
     <w:uiPriority w:val="10"/>
     <w:rsid w:val="00C86D4A"/>
     <w:rPr>
@@ -1964,11 +1937,11 @@
       <w:szCs w:val="64"/>
     </w:rPr>
   </w:style>
-  <w:style w:type="paragraph" w:styleId="a5">
+  <w:style w:type="paragraph" w:styleId="Subtitle">
     <w:name w:val="Subtitle"/>
-    <w:basedOn w:val="a"/>
-    <w:next w:val="a"/>
-    <w:link w:val="a6"/>
+    <w:basedOn w:val="Normal"/>
+    <w:next w:val="Normal"/>
+    <w:link w:val="SubtitleChar"/>
     <w:uiPriority w:val="11"/>
     <w:qFormat/>
     <w:rsid w:val="00431D56"/>
@@ -1984,10 +1957,10 @@
       <w:szCs w:val="28"/>
     </w:rPr>
   </w:style>
-  <w:style w:type="character" w:customStyle="1" w:styleId="a6">
-    <w:name w:val="כותרת משנה תו"/>
-    <w:basedOn w:val="a0"/>
-    <w:link w:val="a5"/>
+  <w:style w:type="character" w:customStyle="1" w:styleId="SubtitleChar">
+    <w:name w:val="Subtitle Char"/>
+    <w:basedOn w:val="DefaultParagraphFont"/>
+    <w:link w:val="Subtitle"/>
     <w:uiPriority w:val="11"/>
     <w:rsid w:val="00431D56"/>
     <w:rPr>
@@ -1997,10 +1970,10 @@
       <w:szCs w:val="28"/>
     </w:rPr>
   </w:style>
-  <w:style w:type="character" w:customStyle="1" w:styleId="10">
-    <w:name w:val="כותרת 1 תו"/>
-    <w:basedOn w:val="a0"/>
-    <w:link w:val="1"/>
+  <w:style w:type="character" w:customStyle="1" w:styleId="Heading1Char">
+    <w:name w:val="Heading 1 Char"/>
+    <w:basedOn w:val="DefaultParagraphFont"/>
+    <w:link w:val="Heading1"/>
     <w:uiPriority w:val="9"/>
     <w:rsid w:val="00C515B1"/>
     <w:rPr>
@@ -2010,10 +1983,10 @@
       <w:szCs w:val="32"/>
     </w:rPr>
   </w:style>
-  <w:style w:type="character" w:customStyle="1" w:styleId="20">
-    <w:name w:val="כותרת 2 תו"/>
-    <w:basedOn w:val="a0"/>
-    <w:link w:val="2"/>
+  <w:style w:type="character" w:customStyle="1" w:styleId="Heading2Char">
+    <w:name w:val="Heading 2 Char"/>
+    <w:basedOn w:val="DefaultParagraphFont"/>
+    <w:link w:val="Heading2"/>
     <w:uiPriority w:val="9"/>
     <w:semiHidden/>
     <w:rsid w:val="00431D56"/>
@@ -2024,10 +1997,10 @@
       <w:szCs w:val="28"/>
     </w:rPr>
   </w:style>
-  <w:style w:type="character" w:customStyle="1" w:styleId="30">
-    <w:name w:val="כותרת 3 תו"/>
-    <w:basedOn w:val="a0"/>
-    <w:link w:val="3"/>
+  <w:style w:type="character" w:customStyle="1" w:styleId="Heading3Char">
+    <w:name w:val="Heading 3 Char"/>
+    <w:basedOn w:val="DefaultParagraphFont"/>
+    <w:link w:val="Heading3"/>
     <w:uiPriority w:val="9"/>
     <w:semiHidden/>
     <w:rPr>
@@ -2037,10 +2010,10 @@
       <w:szCs w:val="26"/>
     </w:rPr>
   </w:style>
-  <w:style w:type="character" w:customStyle="1" w:styleId="40">
-    <w:name w:val="כותרת 4 תו"/>
-    <w:basedOn w:val="a0"/>
-    <w:link w:val="4"/>
+  <w:style w:type="character" w:customStyle="1" w:styleId="Heading4Char">
+    <w:name w:val="Heading 4 Char"/>
+    <w:basedOn w:val="DefaultParagraphFont"/>
+    <w:link w:val="Heading4"/>
     <w:uiPriority w:val="9"/>
     <w:semiHidden/>
     <w:rPr>
@@ -2049,10 +2022,10 @@
       <w:szCs w:val="24"/>
     </w:rPr>
   </w:style>
-  <w:style w:type="character" w:customStyle="1" w:styleId="50">
-    <w:name w:val="כותרת 5 תו"/>
-    <w:basedOn w:val="a0"/>
-    <w:link w:val="5"/>
+  <w:style w:type="character" w:customStyle="1" w:styleId="Heading5Char">
+    <w:name w:val="Heading 5 Char"/>
+    <w:basedOn w:val="DefaultParagraphFont"/>
+    <w:link w:val="Heading5"/>
     <w:uiPriority w:val="9"/>
     <w:semiHidden/>
     <w:rPr>
@@ -2063,10 +2036,10 @@
       <w:szCs w:val="22"/>
     </w:rPr>
   </w:style>
-  <w:style w:type="character" w:customStyle="1" w:styleId="60">
-    <w:name w:val="כותרת 6 תו"/>
-    <w:basedOn w:val="a0"/>
-    <w:link w:val="6"/>
+  <w:style w:type="character" w:customStyle="1" w:styleId="Heading6Char">
+    <w:name w:val="Heading 6 Char"/>
+    <w:basedOn w:val="DefaultParagraphFont"/>
+    <w:link w:val="Heading6"/>
     <w:uiPriority w:val="9"/>
     <w:semiHidden/>
     <w:rPr>
@@ -2074,10 +2047,10 @@
       <w:color w:val="595959" w:themeColor="text1" w:themeTint="A6"/>
     </w:rPr>
   </w:style>
-  <w:style w:type="character" w:customStyle="1" w:styleId="70">
-    <w:name w:val="כותרת 7 תו"/>
-    <w:basedOn w:val="a0"/>
-    <w:link w:val="7"/>
+  <w:style w:type="character" w:customStyle="1" w:styleId="Heading7Char">
+    <w:name w:val="Heading 7 Char"/>
+    <w:basedOn w:val="DefaultParagraphFont"/>
+    <w:link w:val="Heading7"/>
     <w:uiPriority w:val="9"/>
     <w:semiHidden/>
     <w:rPr>
@@ -2087,10 +2060,10 @@
       <w:color w:val="595959" w:themeColor="text1" w:themeTint="A6"/>
     </w:rPr>
   </w:style>
-  <w:style w:type="character" w:customStyle="1" w:styleId="80">
-    <w:name w:val="כותרת 8 תו"/>
-    <w:basedOn w:val="a0"/>
-    <w:link w:val="8"/>
+  <w:style w:type="character" w:customStyle="1" w:styleId="Heading8Char">
+    <w:name w:val="Heading 8 Char"/>
+    <w:basedOn w:val="DefaultParagraphFont"/>
+    <w:link w:val="Heading8"/>
     <w:uiPriority w:val="9"/>
     <w:semiHidden/>
     <w:rPr>
@@ -2099,10 +2072,10 @@
       <w:color w:val="595959" w:themeColor="text1" w:themeTint="A6"/>
     </w:rPr>
   </w:style>
-  <w:style w:type="character" w:customStyle="1" w:styleId="90">
-    <w:name w:val="כותרת 9 תו"/>
-    <w:basedOn w:val="a0"/>
-    <w:link w:val="9"/>
+  <w:style w:type="character" w:customStyle="1" w:styleId="Heading9Char">
+    <w:name w:val="Heading 9 Char"/>
+    <w:basedOn w:val="DefaultParagraphFont"/>
+    <w:link w:val="Heading9"/>
     <w:uiPriority w:val="9"/>
     <w:semiHidden/>
     <w:rPr>
@@ -2113,9 +2086,9 @@
       <w:color w:val="595959" w:themeColor="text1" w:themeTint="A6"/>
     </w:rPr>
   </w:style>
-  <w:style w:type="character" w:styleId="a7">
+  <w:style w:type="character" w:styleId="SubtleEmphasis">
     <w:name w:val="Subtle Emphasis"/>
-    <w:basedOn w:val="a0"/>
+    <w:basedOn w:val="DefaultParagraphFont"/>
     <w:uiPriority w:val="19"/>
     <w:qFormat/>
     <w:rsid w:val="00431D56"/>
@@ -2126,9 +2099,9 @@
       <w:color w:val="595959" w:themeColor="text1" w:themeTint="A6"/>
     </w:rPr>
   </w:style>
-  <w:style w:type="character" w:styleId="a8">
+  <w:style w:type="character" w:styleId="Emphasis">
     <w:name w:val="Emphasis"/>
-    <w:basedOn w:val="a0"/>
+    <w:basedOn w:val="DefaultParagraphFont"/>
     <w:uiPriority w:val="20"/>
     <w:qFormat/>
     <w:rsid w:val="00431D56"/>
@@ -2138,9 +2111,9 @@
       <w:iCs/>
     </w:rPr>
   </w:style>
-  <w:style w:type="character" w:styleId="a9">
+  <w:style w:type="character" w:styleId="IntenseEmphasis">
     <w:name w:val="Intense Emphasis"/>
-    <w:basedOn w:val="a0"/>
+    <w:basedOn w:val="DefaultParagraphFont"/>
     <w:uiPriority w:val="21"/>
     <w:qFormat/>
     <w:rsid w:val="00431D56"/>
@@ -2152,9 +2125,9 @@
       <w:iCs/>
     </w:rPr>
   </w:style>
-  <w:style w:type="character" w:styleId="aa">
+  <w:style w:type="character" w:styleId="Strong">
     <w:name w:val="Strong"/>
-    <w:basedOn w:val="a0"/>
+    <w:basedOn w:val="DefaultParagraphFont"/>
     <w:uiPriority w:val="22"/>
     <w:qFormat/>
     <w:rsid w:val="00431D56"/>
@@ -2164,11 +2137,11 @@
       <w:bCs/>
     </w:rPr>
   </w:style>
-  <w:style w:type="paragraph" w:styleId="ab">
+  <w:style w:type="paragraph" w:styleId="Quote">
     <w:name w:val="Quote"/>
-    <w:basedOn w:val="a"/>
-    <w:next w:val="a"/>
-    <w:link w:val="ac"/>
+    <w:basedOn w:val="Normal"/>
+    <w:next w:val="Normal"/>
+    <w:link w:val="QuoteChar"/>
     <w:uiPriority w:val="29"/>
     <w:qFormat/>
     <w:rsid w:val="00431D56"/>
@@ -2182,10 +2155,10 @@
       <w:iCs/>
     </w:rPr>
   </w:style>
-  <w:style w:type="character" w:customStyle="1" w:styleId="ac">
-    <w:name w:val="ציטוט תו"/>
-    <w:basedOn w:val="a0"/>
-    <w:link w:val="ab"/>
+  <w:style w:type="character" w:customStyle="1" w:styleId="QuoteChar">
+    <w:name w:val="Quote Char"/>
+    <w:basedOn w:val="DefaultParagraphFont"/>
+    <w:link w:val="Quote"/>
     <w:uiPriority w:val="29"/>
     <w:rsid w:val="00431D56"/>
     <w:rPr>
@@ -2194,11 +2167,11 @@
       <w:iCs/>
     </w:rPr>
   </w:style>
-  <w:style w:type="paragraph" w:styleId="ad">
+  <w:style w:type="paragraph" w:styleId="IntenseQuote">
     <w:name w:val="Intense Quote"/>
-    <w:basedOn w:val="a"/>
-    <w:next w:val="a"/>
-    <w:link w:val="ae"/>
+    <w:basedOn w:val="Normal"/>
+    <w:next w:val="Normal"/>
+    <w:link w:val="IntenseQuoteChar"/>
     <w:uiPriority w:val="30"/>
     <w:qFormat/>
     <w:rsid w:val="00431D56"/>
@@ -2213,10 +2186,10 @@
       <w:szCs w:val="28"/>
     </w:rPr>
   </w:style>
-  <w:style w:type="character" w:customStyle="1" w:styleId="ae">
-    <w:name w:val="ציטוט חזק תו"/>
-    <w:basedOn w:val="a0"/>
-    <w:link w:val="ad"/>
+  <w:style w:type="character" w:customStyle="1" w:styleId="IntenseQuoteChar">
+    <w:name w:val="Intense Quote Char"/>
+    <w:basedOn w:val="DefaultParagraphFont"/>
+    <w:link w:val="IntenseQuote"/>
     <w:uiPriority w:val="30"/>
     <w:rsid w:val="00431D56"/>
     <w:rPr>
@@ -2226,9 +2199,9 @@
       <w:szCs w:val="28"/>
     </w:rPr>
   </w:style>
-  <w:style w:type="character" w:styleId="af">
+  <w:style w:type="character" w:styleId="SubtleReference">
     <w:name w:val="Subtle Reference"/>
-    <w:basedOn w:val="a0"/>
+    <w:basedOn w:val="DefaultParagraphFont"/>
     <w:uiPriority w:val="31"/>
     <w:qFormat/>
     <w:rsid w:val="00431D56"/>
@@ -2238,9 +2211,9 @@
       <w:color w:val="404040" w:themeColor="text1" w:themeTint="BF"/>
     </w:rPr>
   </w:style>
-  <w:style w:type="character" w:styleId="af0">
+  <w:style w:type="character" w:styleId="IntenseReference">
     <w:name w:val="Intense Reference"/>
-    <w:basedOn w:val="a0"/>
+    <w:basedOn w:val="DefaultParagraphFont"/>
     <w:uiPriority w:val="32"/>
     <w:qFormat/>
     <w:rsid w:val="00431D56"/>
@@ -2252,9 +2225,9 @@
       <w:u w:val="single"/>
     </w:rPr>
   </w:style>
-  <w:style w:type="character" w:styleId="af1">
+  <w:style w:type="character" w:styleId="BookTitle">
     <w:name w:val="Book Title"/>
-    <w:basedOn w:val="a0"/>
+    <w:basedOn w:val="DefaultParagraphFont"/>
     <w:uiPriority w:val="33"/>
     <w:qFormat/>
     <w:rsid w:val="00431D56"/>
@@ -2265,10 +2238,10 @@
       <w:smallCaps/>
     </w:rPr>
   </w:style>
-  <w:style w:type="paragraph" w:styleId="af2">
+  <w:style w:type="paragraph" w:styleId="Caption">
     <w:name w:val="caption"/>
-    <w:basedOn w:val="a"/>
-    <w:next w:val="a"/>
+    <w:basedOn w:val="Normal"/>
+    <w:next w:val="Normal"/>
     <w:uiPriority w:val="35"/>
     <w:semiHidden/>
     <w:unhideWhenUsed/>
@@ -2282,10 +2255,10 @@
       <w:color w:val="404040" w:themeColor="text1" w:themeTint="BF"/>
     </w:rPr>
   </w:style>
-  <w:style w:type="paragraph" w:styleId="af3">
+  <w:style w:type="paragraph" w:styleId="TOCHeading">
     <w:name w:val="TOC Heading"/>
-    <w:basedOn w:val="1"/>
-    <w:next w:val="a"/>
+    <w:basedOn w:val="Heading1"/>
+    <w:next w:val="Normal"/>
     <w:uiPriority w:val="39"/>
     <w:semiHidden/>
     <w:unhideWhenUsed/>
@@ -2294,7 +2267,7 @@
       <w:outlineLvl w:val="9"/>
     </w:pPr>
   </w:style>
-  <w:style w:type="paragraph" w:styleId="af4">
+  <w:style w:type="paragraph" w:styleId="NoSpacing">
     <w:name w:val="No Spacing"/>
     <w:uiPriority w:val="1"/>
     <w:qFormat/>
@@ -2306,9 +2279,9 @@
       <w:rFonts w:ascii="Tahoma" w:eastAsia="Tahoma" w:hAnsi="Tahoma" w:cs="Tahoma"/>
     </w:rPr>
   </w:style>
-  <w:style w:type="paragraph" w:styleId="af5">
+  <w:style w:type="paragraph" w:styleId="ListParagraph">
     <w:name w:val="List Paragraph"/>
-    <w:basedOn w:val="a"/>
+    <w:basedOn w:val="Normal"/>
     <w:uiPriority w:val="34"/>
     <w:qFormat/>
     <w:rsid w:val="00431D56"/>
@@ -2317,11 +2290,11 @@
       <w:contextualSpacing/>
     </w:pPr>
   </w:style>
-  <w:style w:type="paragraph" w:styleId="af6">
+  <w:style w:type="paragraph" w:styleId="Title">
     <w:name w:val="Title"/>
-    <w:basedOn w:val="a"/>
-    <w:next w:val="a"/>
-    <w:link w:val="af7"/>
+    <w:basedOn w:val="Normal"/>
+    <w:next w:val="Normal"/>
+    <w:link w:val="TitleChar"/>
     <w:uiPriority w:val="10"/>
     <w:qFormat/>
     <w:rsid w:val="00431D56"/>
@@ -2336,10 +2309,10 @@
       <w:szCs w:val="56"/>
     </w:rPr>
   </w:style>
-  <w:style w:type="character" w:customStyle="1" w:styleId="af7">
-    <w:name w:val="כותרת טקסט תו"/>
-    <w:basedOn w:val="a0"/>
-    <w:link w:val="af6"/>
+  <w:style w:type="character" w:customStyle="1" w:styleId="TitleChar">
+    <w:name w:val="Title Char"/>
+    <w:basedOn w:val="DefaultParagraphFont"/>
+    <w:link w:val="Title"/>
     <w:uiPriority w:val="10"/>
     <w:rsid w:val="00431D56"/>
     <w:rPr>
@@ -2350,10 +2323,10 @@
       <w:szCs w:val="56"/>
     </w:rPr>
   </w:style>
-  <w:style w:type="paragraph" w:styleId="af8">
+  <w:style w:type="paragraph" w:styleId="BalloonText">
     <w:name w:val="Balloon Text"/>
-    <w:basedOn w:val="a"/>
-    <w:link w:val="af9"/>
+    <w:basedOn w:val="Normal"/>
+    <w:link w:val="BalloonTextChar"/>
     <w:uiPriority w:val="99"/>
     <w:semiHidden/>
     <w:unhideWhenUsed/>
@@ -2366,10 +2339,10 @@
       <w:szCs w:val="18"/>
     </w:rPr>
   </w:style>
-  <w:style w:type="character" w:customStyle="1" w:styleId="af9">
-    <w:name w:val="טקסט בלונים תו"/>
-    <w:basedOn w:val="a0"/>
-    <w:link w:val="af8"/>
+  <w:style w:type="character" w:customStyle="1" w:styleId="BalloonTextChar">
+    <w:name w:val="Balloon Text Char"/>
+    <w:basedOn w:val="DefaultParagraphFont"/>
+    <w:link w:val="BalloonText"/>
     <w:uiPriority w:val="99"/>
     <w:semiHidden/>
     <w:rsid w:val="009E7595"/>

</xml_diff>